<commit_message>
Added scrum meeting 4
</commit_message>
<xml_diff>
--- a/Scrum Meetings/Meeting 4.docx
+++ b/Scrum Meetings/Meeting 4.docx
@@ -1,6 +1,6 @@
 
 <file path=word/document.xml><?xml version="1.0" encoding="utf-8"?>
-<w:document xmlns:wpc="http://schemas.microsoft.com/office/word/2010/wordprocessingCanvas" xmlns:cx="http://schemas.microsoft.com/office/drawing/2014/chartex" xmlns:cx1="http://schemas.microsoft.com/office/drawing/2015/9/8/chartex" xmlns:cx2="http://schemas.microsoft.com/office/drawing/2015/10/21/chartex" xmlns:cx3="http://schemas.microsoft.com/office/drawing/2016/5/9/chartex" xmlns:cx4="http://schemas.microsoft.com/office/drawing/2016/5/10/chartex" xmlns:cx5="http://schemas.microsoft.com/office/drawing/2016/5/11/chartex" xmlns:cx6="http://schemas.microsoft.com/office/drawing/2016/5/12/chartex" xmlns:cx7="http://schemas.microsoft.com/office/drawing/2016/5/13/chartex" xmlns:cx8="http://schemas.microsoft.com/office/drawing/2016/5/14/chartex" xmlns:mc="http://schemas.openxmlformats.org/markup-compatibility/2006" xmlns:aink="http://schemas.microsoft.com/office/drawing/2016/ink" xmlns:am3d="http://schemas.microsoft.com/office/drawing/2017/model3d" xmlns:o="urn:schemas-microsoft-com:office:office" xmlns:oel="http://schemas.microsoft.com/office/2019/extlst" xmlns:r="http://schemas.openxmlformats.org/officeDocument/2006/relationships" xmlns:m="http://schemas.openxmlformats.org/officeDocument/2006/math" xmlns:v="urn:schemas-microsoft-com:vml" xmlns:wp14="http://schemas.microsoft.com/office/word/2010/wordprocessingDrawing" xmlns:wp="http://schemas.openxmlformats.org/drawingml/2006/wordprocessingDrawing" xmlns:w10="urn:schemas-microsoft-com:office:word" xmlns:w="http://schemas.openxmlformats.org/wordprocessingml/2006/main" xmlns:w14="http://schemas.microsoft.com/office/word/2010/wordml" xmlns:w15="http://schemas.microsoft.com/office/word/2012/wordml" xmlns:w16cex="http://schemas.microsoft.com/office/word/2018/wordml/cex" xmlns:w16cid="http://schemas.microsoft.com/office/word/2016/wordml/cid" xmlns:w16="http://schemas.microsoft.com/office/word/2018/wordml" xmlns:w16sdtdh="http://schemas.microsoft.com/office/word/2020/wordml/sdtdatahash" xmlns:w16se="http://schemas.microsoft.com/office/word/2015/wordml/symex" xmlns:wpg="http://schemas.microsoft.com/office/word/2010/wordprocessingGroup" xmlns:wpi="http://schemas.microsoft.com/office/word/2010/wordprocessingInk" xmlns:wne="http://schemas.microsoft.com/office/word/2006/wordml" xmlns:wps="http://schemas.microsoft.com/office/word/2010/wordprocessingShape" mc:Ignorable="w14 w15 w16se w16cid w16 w16cex w16sdtdh wp14">
+<w:document xmlns:wpc="http://schemas.microsoft.com/office/word/2010/wordprocessingCanvas" xmlns:cx="http://schemas.microsoft.com/office/drawing/2014/chartex" xmlns:cx1="http://schemas.microsoft.com/office/drawing/2015/9/8/chartex" xmlns:cx2="http://schemas.microsoft.com/office/drawing/2015/10/21/chartex" xmlns:cx3="http://schemas.microsoft.com/office/drawing/2016/5/9/chartex" xmlns:cx4="http://schemas.microsoft.com/office/drawing/2016/5/10/chartex" xmlns:cx5="http://schemas.microsoft.com/office/drawing/2016/5/11/chartex" xmlns:cx6="http://schemas.microsoft.com/office/drawing/2016/5/12/chartex" xmlns:cx7="http://schemas.microsoft.com/office/drawing/2016/5/13/chartex" xmlns:cx8="http://schemas.microsoft.com/office/drawing/2016/5/14/chartex" xmlns:mc="http://schemas.openxmlformats.org/markup-compatibility/2006" xmlns:aink="http://schemas.microsoft.com/office/drawing/2016/ink" xmlns:am3d="http://schemas.microsoft.com/office/drawing/2017/model3d" xmlns:o="urn:schemas-microsoft-com:office:office" xmlns:r="http://schemas.openxmlformats.org/officeDocument/2006/relationships" xmlns:m="http://schemas.openxmlformats.org/officeDocument/2006/math" xmlns:v="urn:schemas-microsoft-com:vml" xmlns:wp14="http://schemas.microsoft.com/office/word/2010/wordprocessingDrawing" xmlns:wp="http://schemas.openxmlformats.org/drawingml/2006/wordprocessingDrawing" xmlns:w10="urn:schemas-microsoft-com:office:word" xmlns:w="http://schemas.openxmlformats.org/wordprocessingml/2006/main" xmlns:w14="http://schemas.microsoft.com/office/word/2010/wordml" xmlns:w15="http://schemas.microsoft.com/office/word/2012/wordml" xmlns:w16cex="http://schemas.microsoft.com/office/word/2018/wordml/cex" xmlns:w16cid="http://schemas.microsoft.com/office/word/2016/wordml/cid" xmlns:w16="http://schemas.microsoft.com/office/word/2018/wordml" xmlns:w16sdtdh="http://schemas.microsoft.com/office/word/2020/wordml/sdtdatahash" xmlns:w16se="http://schemas.microsoft.com/office/word/2015/wordml/symex" xmlns:wpg="http://schemas.microsoft.com/office/word/2010/wordprocessingGroup" xmlns:wpi="http://schemas.microsoft.com/office/word/2010/wordprocessingInk" xmlns:wne="http://schemas.microsoft.com/office/word/2006/wordml" xmlns:wps="http://schemas.microsoft.com/office/word/2010/wordprocessingShape" mc:Ignorable="w14 w15 w16se w16cid w16 w16cex w16sdtdh wp14">
   <w:body>
     <w:p>
       <w:pPr>
@@ -20,7 +20,13 @@
         <w:t> </w:t>
       </w:r>
       <w:r>
-        <w:t>SCRUM MEETING WEEK ()</w:t>
+        <w:t>SCRUM MEETING WEEK (</w:t>
+      </w:r>
+      <w:r>
+        <w:t>8</w:t>
+      </w:r>
+      <w:r>
+        <w:t>)</w:t>
       </w:r>
     </w:p>
     <w:p>
@@ -92,7 +98,7 @@
           <w:szCs w:val="34"/>
         </w:rPr>
         <w:drawing>
-          <wp:inline distT="0" distB="0" distL="0" distR="0" wp14:anchorId="79682000" wp14:editId="2AA0A4C6">
+          <wp:inline distT="0" distB="0" distL="0" distR="0" wp14:anchorId="3A40A356" wp14:editId="5CC6ECE3">
             <wp:extent cx="157163" cy="157163"/>
             <wp:effectExtent l="0" t="0" r="0" b="0"/>
             <wp:docPr id="1499542647" name="Picture 4" descr=":white_check_mark:"/>
@@ -280,6 +286,11 @@
           </w:tcPr>
           <w:p>
             <w:pPr>
+              <w:pStyle w:val="ListParagraph"/>
+              <w:numPr>
+                <w:ilvl w:val="0"/>
+                <w:numId w:val="7"/>
+              </w:numPr>
               <w:rPr>
                 <w:rFonts w:ascii="Times New Roman" w:eastAsia="Times New Roman" w:hAnsi="Times New Roman" w:cs="Times New Roman"/>
               </w:rPr>
@@ -290,34 +301,30 @@
               </w:rPr>
               <w:t>​​</w:t>
             </w:r>
-          </w:p>
-          <w:p>
-            <w:pPr>
-              <w:rPr>
-                <w:rFonts w:ascii="Times New Roman" w:eastAsia="Times New Roman" w:hAnsi="Times New Roman" w:cs="Times New Roman"/>
-              </w:rPr>
-            </w:pPr>
-          </w:p>
-          <w:p>
-            <w:pPr>
-              <w:rPr>
-                <w:rFonts w:ascii="Times New Roman" w:eastAsia="Times New Roman" w:hAnsi="Times New Roman" w:cs="Times New Roman"/>
-              </w:rPr>
-            </w:pPr>
-          </w:p>
-          <w:p>
-            <w:pPr>
-              <w:rPr>
-                <w:rFonts w:ascii="Times New Roman" w:eastAsia="Times New Roman" w:hAnsi="Times New Roman" w:cs="Times New Roman"/>
-              </w:rPr>
-            </w:pPr>
-          </w:p>
-          <w:p>
-            <w:pPr>
-              <w:rPr>
-                <w:rFonts w:ascii="Times New Roman" w:eastAsia="Times New Roman" w:hAnsi="Times New Roman" w:cs="Times New Roman"/>
-              </w:rPr>
-            </w:pPr>
+            <w:r>
+              <w:rPr>
+                <w:rFonts w:ascii="Times New Roman" w:eastAsia="Times New Roman" w:hAnsi="Times New Roman" w:cs="Times New Roman"/>
+              </w:rPr>
+              <w:t>Research different tech stacks for backend and front end.</w:t>
+            </w:r>
+          </w:p>
+          <w:p>
+            <w:pPr>
+              <w:pStyle w:val="ListParagraph"/>
+              <w:numPr>
+                <w:ilvl w:val="0"/>
+                <w:numId w:val="7"/>
+              </w:numPr>
+              <w:rPr>
+                <w:rFonts w:ascii="Times New Roman" w:eastAsia="Times New Roman" w:hAnsi="Times New Roman" w:cs="Times New Roman"/>
+              </w:rPr>
+            </w:pPr>
+            <w:r>
+              <w:rPr>
+                <w:rFonts w:ascii="Times New Roman" w:eastAsia="Times New Roman" w:hAnsi="Times New Roman" w:cs="Times New Roman"/>
+              </w:rPr>
+              <w:t>Meet and select a stack</w:t>
+            </w:r>
           </w:p>
           <w:p>
             <w:pPr>
@@ -334,15 +341,102 @@
           </w:tcPr>
           <w:p>
             <w:pPr>
-              <w:rPr>
-                <w:rFonts w:ascii="Times New Roman" w:eastAsia="Times New Roman" w:hAnsi="Times New Roman" w:cs="Times New Roman"/>
-              </w:rPr>
-            </w:pPr>
-            <w:r>
-              <w:rPr>
-                <w:rFonts w:ascii="Times New Roman" w:eastAsia="Times New Roman" w:hAnsi="Times New Roman" w:cs="Times New Roman"/>
-              </w:rPr>
-              <w:t>​​</w:t>
+              <w:pStyle w:val="ListParagraph"/>
+              <w:numPr>
+                <w:ilvl w:val="0"/>
+                <w:numId w:val="7"/>
+              </w:numPr>
+              <w:rPr>
+                <w:rFonts w:ascii="Times New Roman" w:eastAsia="Times New Roman" w:hAnsi="Times New Roman" w:cs="Times New Roman"/>
+              </w:rPr>
+            </w:pPr>
+            <w:r>
+              <w:rPr>
+                <w:rFonts w:ascii="Times New Roman" w:eastAsia="Times New Roman" w:hAnsi="Times New Roman" w:cs="Times New Roman"/>
+              </w:rPr>
+              <w:t>Discuss rules for code review</w:t>
+            </w:r>
+          </w:p>
+          <w:p>
+            <w:pPr>
+              <w:pStyle w:val="ListParagraph"/>
+              <w:numPr>
+                <w:ilvl w:val="0"/>
+                <w:numId w:val="7"/>
+              </w:numPr>
+              <w:rPr>
+                <w:rFonts w:ascii="Times New Roman" w:eastAsia="Times New Roman" w:hAnsi="Times New Roman" w:cs="Times New Roman"/>
+              </w:rPr>
+            </w:pPr>
+            <w:r>
+              <w:rPr>
+                <w:rFonts w:ascii="Times New Roman" w:eastAsia="Times New Roman" w:hAnsi="Times New Roman" w:cs="Times New Roman"/>
+              </w:rPr>
+              <w:t xml:space="preserve">Design pages on </w:t>
+            </w:r>
+            <w:proofErr w:type="spellStart"/>
+            <w:r>
+              <w:rPr>
+                <w:rFonts w:ascii="Times New Roman" w:eastAsia="Times New Roman" w:hAnsi="Times New Roman" w:cs="Times New Roman"/>
+              </w:rPr>
+              <w:t>figma</w:t>
+            </w:r>
+            <w:proofErr w:type="spellEnd"/>
+          </w:p>
+          <w:p>
+            <w:pPr>
+              <w:pStyle w:val="ListParagraph"/>
+              <w:numPr>
+                <w:ilvl w:val="0"/>
+                <w:numId w:val="7"/>
+              </w:numPr>
+              <w:rPr>
+                <w:rFonts w:ascii="Times New Roman" w:eastAsia="Times New Roman" w:hAnsi="Times New Roman" w:cs="Times New Roman"/>
+              </w:rPr>
+            </w:pPr>
+            <w:r>
+              <w:rPr>
+                <w:rFonts w:ascii="Times New Roman" w:eastAsia="Times New Roman" w:hAnsi="Times New Roman" w:cs="Times New Roman"/>
+              </w:rPr>
+              <w:t>Create html</w:t>
+            </w:r>
+            <w:r>
+              <w:rPr>
+                <w:rFonts w:ascii="Times New Roman" w:eastAsia="Times New Roman" w:hAnsi="Times New Roman" w:cs="Times New Roman"/>
+              </w:rPr>
+              <w:t xml:space="preserve"> pages</w:t>
+            </w:r>
+            <w:r>
+              <w:rPr>
+                <w:rFonts w:ascii="Times New Roman" w:eastAsia="Times New Roman" w:hAnsi="Times New Roman" w:cs="Times New Roman"/>
+              </w:rPr>
+              <w:t xml:space="preserve"> and stylesheets</w:t>
+            </w:r>
+            <w:r>
+              <w:rPr>
+                <w:rFonts w:ascii="Times New Roman" w:eastAsia="Times New Roman" w:hAnsi="Times New Roman" w:cs="Times New Roman"/>
+              </w:rPr>
+              <w:t xml:space="preserve"> </w:t>
+            </w:r>
+            <w:r>
+              <w:rPr>
+                <w:rFonts w:ascii="Times New Roman" w:eastAsia="Times New Roman" w:hAnsi="Times New Roman" w:cs="Times New Roman"/>
+              </w:rPr>
+              <w:t xml:space="preserve">based on your </w:t>
+            </w:r>
+            <w:proofErr w:type="spellStart"/>
+            <w:r>
+              <w:rPr>
+                <w:rFonts w:ascii="Times New Roman" w:eastAsia="Times New Roman" w:hAnsi="Times New Roman" w:cs="Times New Roman"/>
+              </w:rPr>
+              <w:t>figma</w:t>
+            </w:r>
+            <w:proofErr w:type="spellEnd"/>
+            <w:r>
+              <w:rPr>
+                <w:rFonts w:ascii="Times New Roman" w:eastAsia="Times New Roman" w:hAnsi="Times New Roman" w:cs="Times New Roman"/>
+              </w:rPr>
+              <w:t xml:space="preserve"> design</w:t>
             </w:r>
           </w:p>
         </w:tc>
@@ -353,6 +447,11 @@
           </w:tcPr>
           <w:p>
             <w:pPr>
+              <w:pStyle w:val="ListParagraph"/>
+              <w:numPr>
+                <w:ilvl w:val="0"/>
+                <w:numId w:val="7"/>
+              </w:numPr>
               <w:rPr>
                 <w:rFonts w:ascii="Times New Roman" w:eastAsia="Times New Roman" w:hAnsi="Times New Roman" w:cs="Times New Roman"/>
               </w:rPr>
@@ -362,6 +461,48 @@
                 <w:rFonts w:ascii="Times New Roman" w:eastAsia="Times New Roman" w:hAnsi="Times New Roman" w:cs="Times New Roman"/>
               </w:rPr>
               <w:t>​​</w:t>
+            </w:r>
+            <w:r>
+              <w:rPr>
+                <w:rFonts w:ascii="Times New Roman" w:eastAsia="Times New Roman" w:hAnsi="Times New Roman" w:cs="Times New Roman"/>
+              </w:rPr>
+              <w:t>Create html pages</w:t>
+            </w:r>
+          </w:p>
+          <w:p>
+            <w:pPr>
+              <w:pStyle w:val="ListParagraph"/>
+              <w:numPr>
+                <w:ilvl w:val="0"/>
+                <w:numId w:val="7"/>
+              </w:numPr>
+              <w:rPr>
+                <w:rFonts w:ascii="Times New Roman" w:eastAsia="Times New Roman" w:hAnsi="Times New Roman" w:cs="Times New Roman"/>
+              </w:rPr>
+            </w:pPr>
+            <w:r>
+              <w:rPr>
+                <w:rFonts w:ascii="Times New Roman" w:eastAsia="Times New Roman" w:hAnsi="Times New Roman" w:cs="Times New Roman"/>
+              </w:rPr>
+              <w:t>Create style sheets for the pages</w:t>
+            </w:r>
+          </w:p>
+          <w:p>
+            <w:pPr>
+              <w:pStyle w:val="ListParagraph"/>
+              <w:numPr>
+                <w:ilvl w:val="0"/>
+                <w:numId w:val="7"/>
+              </w:numPr>
+              <w:rPr>
+                <w:rFonts w:ascii="Times New Roman" w:eastAsia="Times New Roman" w:hAnsi="Times New Roman" w:cs="Times New Roman"/>
+              </w:rPr>
+            </w:pPr>
+            <w:r>
+              <w:rPr>
+                <w:rFonts w:ascii="Times New Roman" w:eastAsia="Times New Roman" w:hAnsi="Times New Roman" w:cs="Times New Roman"/>
+              </w:rPr>
+              <w:t>Look into M3 task</w:t>
             </w:r>
           </w:p>
         </w:tc>
@@ -436,7 +577,7 @@
           <w:szCs w:val="34"/>
         </w:rPr>
         <w:drawing>
-          <wp:inline distT="0" distB="0" distL="0" distR="0">
+          <wp:inline distT="0" distB="0" distL="0" distR="0" wp14:anchorId="567AA7B7" wp14:editId="3A80FCDC">
             <wp:extent cx="171450" cy="171450"/>
             <wp:effectExtent l="0" t="0" r="6350" b="6350"/>
             <wp:docPr id="922092399" name="Picture 3" descr=":busts_in_silhouette:"/>
@@ -619,14 +760,14 @@
                 <w:rFonts w:ascii="Times New Roman" w:eastAsia="Times New Roman" w:hAnsi="Times New Roman" w:cs="Times New Roman"/>
                 <w:spacing w:val="-1"/>
               </w:rPr>
-              <w:t>​​</w:t>
-            </w:r>
-            <w:r>
-              <w:rPr>
-                <w:rFonts w:ascii="Times New Roman" w:eastAsia="Times New Roman" w:hAnsi="Times New Roman" w:cs="Times New Roman"/>
-                <w:spacing w:val="-1"/>
-              </w:rPr>
-              <w:t xml:space="preserve"> </w:t>
+              <w:t xml:space="preserve">​​ </w:t>
+            </w:r>
+            <w:r>
+              <w:rPr>
+                <w:rFonts w:ascii="Times New Roman" w:eastAsia="Times New Roman" w:hAnsi="Times New Roman" w:cs="Times New Roman"/>
+                <w:spacing w:val="-1"/>
+              </w:rPr>
+              <w:t>Gavin Ashworth</w:t>
             </w:r>
           </w:p>
         </w:tc>
@@ -647,14 +788,7 @@
                 <w:rFonts w:ascii="Times New Roman" w:eastAsia="Times New Roman" w:hAnsi="Times New Roman" w:cs="Times New Roman"/>
                 <w:spacing w:val="-1"/>
               </w:rPr>
-              <w:t>​​</w:t>
-            </w:r>
-            <w:r>
-              <w:rPr>
-                <w:rFonts w:ascii="Times New Roman" w:eastAsia="Times New Roman" w:hAnsi="Times New Roman" w:cs="Times New Roman"/>
-                <w:spacing w:val="-1"/>
-              </w:rPr>
-              <w:t xml:space="preserve"> </w:t>
+              <w:t>Dev</w:t>
             </w:r>
           </w:p>
         </w:tc>
@@ -674,6 +808,22 @@
                 <w:spacing w:val="-1"/>
               </w:rPr>
             </w:pPr>
+            <w:r>
+              <w:rPr>
+                <w:rFonts w:ascii="Times New Roman" w:eastAsia="Times New Roman" w:hAnsi="Times New Roman" w:cs="Times New Roman"/>
+                <w:spacing w:val="-1"/>
+              </w:rPr>
+              <w:t xml:space="preserve">Nick </w:t>
+            </w:r>
+            <w:proofErr w:type="spellStart"/>
+            <w:r>
+              <w:rPr>
+                <w:rFonts w:ascii="Times New Roman" w:eastAsia="Times New Roman" w:hAnsi="Times New Roman" w:cs="Times New Roman"/>
+                <w:spacing w:val="-1"/>
+              </w:rPr>
+              <w:t>Haydu</w:t>
+            </w:r>
+            <w:proofErr w:type="spellEnd"/>
           </w:p>
         </w:tc>
         <w:tc>
@@ -687,6 +837,13 @@
                 <w:spacing w:val="-1"/>
               </w:rPr>
             </w:pPr>
+            <w:r>
+              <w:rPr>
+                <w:rFonts w:ascii="Times New Roman" w:eastAsia="Times New Roman" w:hAnsi="Times New Roman" w:cs="Times New Roman"/>
+                <w:spacing w:val="-1"/>
+              </w:rPr>
+              <w:t>Dev</w:t>
+            </w:r>
           </w:p>
         </w:tc>
       </w:tr>
@@ -705,6 +862,22 @@
                 <w:spacing w:val="-1"/>
               </w:rPr>
             </w:pPr>
+            <w:proofErr w:type="spellStart"/>
+            <w:r>
+              <w:rPr>
+                <w:rFonts w:ascii="Times New Roman" w:eastAsia="Times New Roman" w:hAnsi="Times New Roman" w:cs="Times New Roman"/>
+                <w:spacing w:val="-1"/>
+              </w:rPr>
+              <w:t>Imoudu</w:t>
+            </w:r>
+            <w:proofErr w:type="spellEnd"/>
+            <w:r>
+              <w:rPr>
+                <w:rFonts w:ascii="Times New Roman" w:eastAsia="Times New Roman" w:hAnsi="Times New Roman" w:cs="Times New Roman"/>
+                <w:spacing w:val="-1"/>
+              </w:rPr>
+              <w:t xml:space="preserve"> Ibrahim</w:t>
+            </w:r>
           </w:p>
         </w:tc>
         <w:tc>
@@ -718,6 +891,13 @@
                 <w:spacing w:val="-1"/>
               </w:rPr>
             </w:pPr>
+            <w:r>
+              <w:rPr>
+                <w:rFonts w:ascii="Times New Roman" w:eastAsia="Times New Roman" w:hAnsi="Times New Roman" w:cs="Times New Roman"/>
+                <w:spacing w:val="-1"/>
+              </w:rPr>
+              <w:t>Scrum Master</w:t>
+            </w:r>
           </w:p>
         </w:tc>
       </w:tr>
@@ -736,6 +916,13 @@
                 <w:spacing w:val="-1"/>
               </w:rPr>
             </w:pPr>
+            <w:r>
+              <w:rPr>
+                <w:rFonts w:ascii="Times New Roman" w:eastAsia="Times New Roman" w:hAnsi="Times New Roman" w:cs="Times New Roman"/>
+                <w:spacing w:val="-1"/>
+              </w:rPr>
+              <w:t>Preston Melvin</w:t>
+            </w:r>
           </w:p>
         </w:tc>
         <w:tc>
@@ -749,67 +936,13 @@
                 <w:spacing w:val="-1"/>
               </w:rPr>
             </w:pPr>
-          </w:p>
-        </w:tc>
-      </w:tr>
-      <w:tr>
-        <w:trPr>
-          <w:trHeight w:val="539"/>
-        </w:trPr>
-        <w:tc>
-          <w:tcPr>
-            <w:tcW w:w="4957" w:type="dxa"/>
-          </w:tcPr>
-          <w:p>
-            <w:pPr>
-              <w:rPr>
-                <w:rFonts w:ascii="Times New Roman" w:eastAsia="Times New Roman" w:hAnsi="Times New Roman" w:cs="Times New Roman"/>
-                <w:spacing w:val="-1"/>
-              </w:rPr>
-            </w:pPr>
-          </w:p>
-        </w:tc>
-        <w:tc>
-          <w:tcPr>
-            <w:tcW w:w="2835" w:type="dxa"/>
-          </w:tcPr>
-          <w:p>
-            <w:pPr>
-              <w:rPr>
-                <w:rFonts w:ascii="Times New Roman" w:eastAsia="Times New Roman" w:hAnsi="Times New Roman" w:cs="Times New Roman"/>
-                <w:spacing w:val="-1"/>
-              </w:rPr>
-            </w:pPr>
-          </w:p>
-        </w:tc>
-      </w:tr>
-      <w:tr>
-        <w:tc>
-          <w:tcPr>
-            <w:tcW w:w="4957" w:type="dxa"/>
-            <w:hideMark/>
-          </w:tcPr>
-          <w:p>
-            <w:pPr>
-              <w:rPr>
-                <w:rFonts w:ascii="Times New Roman" w:eastAsia="Times New Roman" w:hAnsi="Times New Roman" w:cs="Times New Roman"/>
-                <w:spacing w:val="-1"/>
-              </w:rPr>
-            </w:pPr>
-          </w:p>
-        </w:tc>
-        <w:tc>
-          <w:tcPr>
-            <w:tcW w:w="2835" w:type="dxa"/>
-            <w:hideMark/>
-          </w:tcPr>
-          <w:p>
-            <w:pPr>
-              <w:rPr>
-                <w:rFonts w:ascii="Times New Roman" w:eastAsia="Times New Roman" w:hAnsi="Times New Roman" w:cs="Times New Roman"/>
-                <w:spacing w:val="-1"/>
-              </w:rPr>
-            </w:pPr>
+            <w:r>
+              <w:rPr>
+                <w:rFonts w:ascii="Times New Roman" w:eastAsia="Times New Roman" w:hAnsi="Times New Roman" w:cs="Times New Roman"/>
+                <w:spacing w:val="-1"/>
+              </w:rPr>
+              <w:t>Product Owner</w:t>
+            </w:r>
           </w:p>
         </w:tc>
       </w:tr>
@@ -894,7 +1027,7 @@
           <w:szCs w:val="34"/>
         </w:rPr>
         <w:drawing>
-          <wp:inline distT="0" distB="0" distL="0" distR="0">
+          <wp:inline distT="0" distB="0" distL="0" distR="0" wp14:anchorId="0171548D" wp14:editId="73C5436A">
             <wp:extent cx="185738" cy="185738"/>
             <wp:effectExtent l="0" t="0" r="5080" b="5080"/>
             <wp:docPr id="459473846" name="Picture 2" descr=":pencil2:"/>
@@ -1075,7 +1208,7 @@
                 <w:rFonts w:ascii="Times New Roman" w:eastAsia="Times New Roman" w:hAnsi="Times New Roman" w:cs="Times New Roman"/>
                 <w:spacing w:val="-1"/>
               </w:rPr>
-              <w:t>e.g., Bugs</w:t>
+              <w:t>M2: Project description and requirements</w:t>
             </w:r>
           </w:p>
         </w:tc>
@@ -1122,14 +1255,14 @@
                 <w:rFonts w:ascii="Times New Roman" w:eastAsia="Times New Roman" w:hAnsi="Times New Roman" w:cs="Times New Roman"/>
                 <w:spacing w:val="-1"/>
               </w:rPr>
-              <w:t>​​</w:t>
-            </w:r>
-            <w:r>
-              <w:rPr>
-                <w:rFonts w:ascii="Times New Roman" w:eastAsia="Times New Roman" w:hAnsi="Times New Roman" w:cs="Times New Roman"/>
-                <w:spacing w:val="-1"/>
-              </w:rPr>
-              <w:t xml:space="preserve"> </w:t>
+              <w:t xml:space="preserve">​​ </w:t>
+            </w:r>
+            <w:r>
+              <w:rPr>
+                <w:rFonts w:ascii="Times New Roman" w:eastAsia="Times New Roman" w:hAnsi="Times New Roman" w:cs="Times New Roman"/>
+                <w:spacing w:val="-1"/>
+              </w:rPr>
+              <w:t>All</w:t>
             </w:r>
           </w:p>
         </w:tc>
@@ -1174,6 +1307,13 @@
                 <w:spacing w:val="-1"/>
               </w:rPr>
             </w:pPr>
+            <w:r>
+              <w:rPr>
+                <w:rFonts w:ascii="Times New Roman" w:eastAsia="Times New Roman" w:hAnsi="Times New Roman" w:cs="Times New Roman"/>
+                <w:spacing w:val="-1"/>
+              </w:rPr>
+              <w:t xml:space="preserve"> 0</w:t>
+            </w:r>
           </w:p>
         </w:tc>
       </w:tr>
@@ -1217,6 +1357,13 @@
                 <w:spacing w:val="-1"/>
               </w:rPr>
             </w:pPr>
+            <w:r>
+              <w:rPr>
+                <w:rFonts w:ascii="Times New Roman" w:eastAsia="Times New Roman" w:hAnsi="Times New Roman" w:cs="Times New Roman"/>
+                <w:spacing w:val="-1"/>
+              </w:rPr>
+              <w:t xml:space="preserve"> 100%</w:t>
+            </w:r>
           </w:p>
         </w:tc>
       </w:tr>
@@ -1265,14 +1412,14 @@
                 <w:rFonts w:ascii="Times New Roman" w:eastAsia="Times New Roman" w:hAnsi="Times New Roman" w:cs="Times New Roman"/>
                 <w:spacing w:val="-1"/>
               </w:rPr>
-              <w:t>​​</w:t>
-            </w:r>
-            <w:r>
-              <w:rPr>
-                <w:rFonts w:ascii="Times New Roman" w:eastAsia="Times New Roman" w:hAnsi="Times New Roman" w:cs="Times New Roman"/>
-                <w:spacing w:val="-1"/>
-              </w:rPr>
-              <w:t xml:space="preserve"> </w:t>
+              <w:t xml:space="preserve">​​ </w:t>
+            </w:r>
+            <w:r>
+              <w:rPr>
+                <w:rFonts w:ascii="Times New Roman" w:eastAsia="Times New Roman" w:hAnsi="Times New Roman" w:cs="Times New Roman"/>
+                <w:spacing w:val="-1"/>
+              </w:rPr>
+              <w:t>We finished all tasks for M2 and created Figma designs for our pages</w:t>
             </w:r>
           </w:p>
         </w:tc>
@@ -1300,7 +1447,6 @@
           <w:sz w:val="27"/>
           <w:szCs w:val="27"/>
         </w:rPr>
-        <w:lastRenderedPageBreak/>
         <w:t>Details</w:t>
       </w:r>
       <w:r>
@@ -1359,6 +1505,7 @@
                 <w:bCs/>
                 <w:spacing w:val="-1"/>
               </w:rPr>
+              <w:lastRenderedPageBreak/>
               <w:t>Start date</w:t>
             </w:r>
           </w:p>
@@ -1382,6 +1529,28 @@
                 <w:spacing w:val="-1"/>
               </w:rPr>
               <w:t>​​</w:t>
+            </w:r>
+            <w:r>
+              <w:rPr>
+                <w:rFonts w:ascii="Times New Roman" w:eastAsia="Times New Roman" w:hAnsi="Times New Roman" w:cs="Times New Roman"/>
+                <w:spacing w:val="-1"/>
+              </w:rPr>
+              <w:t xml:space="preserve"> </w:t>
+            </w:r>
+            <w:r>
+              <w:rPr>
+                <w:rFonts w:ascii="Times New Roman" w:eastAsia="Times New Roman" w:hAnsi="Times New Roman" w:cs="Times New Roman"/>
+                <w:spacing w:val="-1"/>
+              </w:rPr>
+              <w:t>Feb 26</w:t>
+            </w:r>
+            <w:r>
+              <w:rPr>
+                <w:rFonts w:ascii="Times New Roman" w:eastAsia="Times New Roman" w:hAnsi="Times New Roman" w:cs="Times New Roman"/>
+                <w:spacing w:val="-1"/>
+                <w:vertAlign w:val="superscript"/>
+              </w:rPr>
+              <w:t>th</w:t>
             </w:r>
             <w:r>
               <w:rPr>
@@ -1430,6 +1599,28 @@
                 <w:spacing w:val="-1"/>
               </w:rPr>
             </w:pPr>
+            <w:r>
+              <w:rPr>
+                <w:rFonts w:ascii="Times New Roman" w:eastAsia="Times New Roman" w:hAnsi="Times New Roman" w:cs="Times New Roman"/>
+                <w:spacing w:val="-1"/>
+              </w:rPr>
+              <w:t xml:space="preserve"> March 4</w:t>
+            </w:r>
+            <w:r>
+              <w:rPr>
+                <w:rFonts w:ascii="Times New Roman" w:eastAsia="Times New Roman" w:hAnsi="Times New Roman" w:cs="Times New Roman"/>
+                <w:spacing w:val="-1"/>
+                <w:vertAlign w:val="superscript"/>
+              </w:rPr>
+              <w:t>th</w:t>
+            </w:r>
+            <w:r>
+              <w:rPr>
+                <w:rFonts w:ascii="Times New Roman" w:eastAsia="Times New Roman" w:hAnsi="Times New Roman" w:cs="Times New Roman"/>
+                <w:spacing w:val="-1"/>
+              </w:rPr>
+              <w:t xml:space="preserve"> </w:t>
+            </w:r>
           </w:p>
         </w:tc>
       </w:tr>
@@ -1484,6 +1675,13 @@
               </w:rPr>
               <w:t xml:space="preserve"> </w:t>
             </w:r>
+            <w:r>
+              <w:rPr>
+                <w:rFonts w:ascii="Times New Roman" w:eastAsia="Times New Roman" w:hAnsi="Times New Roman" w:cs="Times New Roman"/>
+                <w:spacing w:val="-1"/>
+              </w:rPr>
+              <w:t>Create pages</w:t>
+            </w:r>
           </w:p>
         </w:tc>
       </w:tr>
@@ -1524,6 +1722,13 @@
                 <w:spacing w:val="-1"/>
               </w:rPr>
             </w:pPr>
+            <w:r>
+              <w:rPr>
+                <w:rFonts w:ascii="Times New Roman" w:eastAsia="Times New Roman" w:hAnsi="Times New Roman" w:cs="Times New Roman"/>
+                <w:spacing w:val="-1"/>
+              </w:rPr>
+              <w:t>24 hours</w:t>
+            </w:r>
           </w:p>
         </w:tc>
       </w:tr>
@@ -1564,6 +1769,13 @@
                 <w:spacing w:val="-1"/>
               </w:rPr>
             </w:pPr>
+            <w:r>
+              <w:rPr>
+                <w:rFonts w:ascii="Times New Roman" w:eastAsia="Times New Roman" w:hAnsi="Times New Roman" w:cs="Times New Roman"/>
+                <w:spacing w:val="-1"/>
+              </w:rPr>
+              <w:t>24 hours</w:t>
+            </w:r>
           </w:p>
         </w:tc>
       </w:tr>
@@ -1609,67 +1821,52 @@
                 <w:rFonts w:ascii="Times New Roman" w:eastAsia="Times New Roman" w:hAnsi="Times New Roman" w:cs="Times New Roman"/>
                 <w:spacing w:val="-1"/>
               </w:rPr>
-              <w:t xml:space="preserve"> Member 1</w:t>
-            </w:r>
-          </w:p>
-          <w:p>
-            <w:pPr>
-              <w:rPr>
-                <w:rFonts w:ascii="Times New Roman" w:eastAsia="Times New Roman" w:hAnsi="Times New Roman" w:cs="Times New Roman"/>
-                <w:spacing w:val="-1"/>
-              </w:rPr>
-            </w:pPr>
-            <w:r>
-              <w:rPr>
-                <w:rFonts w:ascii="Times New Roman" w:eastAsia="Times New Roman" w:hAnsi="Times New Roman" w:cs="Times New Roman"/>
-                <w:spacing w:val="-1"/>
-              </w:rPr>
-              <w:t xml:space="preserve"> Member 2</w:t>
-            </w:r>
-          </w:p>
-          <w:p>
-            <w:pPr>
-              <w:rPr>
-                <w:rFonts w:ascii="Times New Roman" w:eastAsia="Times New Roman" w:hAnsi="Times New Roman" w:cs="Times New Roman"/>
-                <w:spacing w:val="-1"/>
-              </w:rPr>
-            </w:pPr>
-            <w:r>
-              <w:rPr>
-                <w:rFonts w:ascii="Times New Roman" w:eastAsia="Times New Roman" w:hAnsi="Times New Roman" w:cs="Times New Roman"/>
-                <w:spacing w:val="-1"/>
-              </w:rPr>
-              <w:t xml:space="preserve"> Member 3</w:t>
-            </w:r>
-          </w:p>
-          <w:p>
-            <w:pPr>
-              <w:rPr>
-                <w:rFonts w:ascii="Times New Roman" w:eastAsia="Times New Roman" w:hAnsi="Times New Roman" w:cs="Times New Roman"/>
-                <w:spacing w:val="-1"/>
-              </w:rPr>
-            </w:pPr>
-            <w:r>
-              <w:rPr>
-                <w:rFonts w:ascii="Times New Roman" w:eastAsia="Times New Roman" w:hAnsi="Times New Roman" w:cs="Times New Roman"/>
-                <w:spacing w:val="-1"/>
-              </w:rPr>
-              <w:t xml:space="preserve"> Member 4</w:t>
-            </w:r>
-          </w:p>
-          <w:p>
-            <w:pPr>
-              <w:rPr>
-                <w:rFonts w:ascii="Times New Roman" w:eastAsia="Times New Roman" w:hAnsi="Times New Roman" w:cs="Times New Roman"/>
-                <w:spacing w:val="-1"/>
-              </w:rPr>
-            </w:pPr>
-            <w:r>
-              <w:rPr>
-                <w:rFonts w:ascii="Times New Roman" w:eastAsia="Times New Roman" w:hAnsi="Times New Roman" w:cs="Times New Roman"/>
-                <w:spacing w:val="-1"/>
-              </w:rPr>
-              <w:t xml:space="preserve"> Member 5</w:t>
+              <w:t>Gav 6 hours</w:t>
+            </w:r>
+          </w:p>
+          <w:p>
+            <w:pPr>
+              <w:rPr>
+                <w:rFonts w:ascii="Times New Roman" w:eastAsia="Times New Roman" w:hAnsi="Times New Roman" w:cs="Times New Roman"/>
+                <w:spacing w:val="-1"/>
+              </w:rPr>
+            </w:pPr>
+            <w:r>
+              <w:rPr>
+                <w:rFonts w:ascii="Times New Roman" w:eastAsia="Times New Roman" w:hAnsi="Times New Roman" w:cs="Times New Roman"/>
+                <w:spacing w:val="-1"/>
+              </w:rPr>
+              <w:t>Nick 6 hours</w:t>
+            </w:r>
+          </w:p>
+          <w:p>
+            <w:pPr>
+              <w:rPr>
+                <w:rFonts w:ascii="Times New Roman" w:eastAsia="Times New Roman" w:hAnsi="Times New Roman" w:cs="Times New Roman"/>
+                <w:spacing w:val="-1"/>
+              </w:rPr>
+            </w:pPr>
+            <w:r>
+              <w:rPr>
+                <w:rFonts w:ascii="Times New Roman" w:eastAsia="Times New Roman" w:hAnsi="Times New Roman" w:cs="Times New Roman"/>
+                <w:spacing w:val="-1"/>
+              </w:rPr>
+              <w:t>Mo 6 hours</w:t>
+            </w:r>
+          </w:p>
+          <w:p>
+            <w:pPr>
+              <w:rPr>
+                <w:rFonts w:ascii="Times New Roman" w:eastAsia="Times New Roman" w:hAnsi="Times New Roman" w:cs="Times New Roman"/>
+                <w:spacing w:val="-1"/>
+              </w:rPr>
+            </w:pPr>
+            <w:r>
+              <w:rPr>
+                <w:rFonts w:ascii="Times New Roman" w:eastAsia="Times New Roman" w:hAnsi="Times New Roman" w:cs="Times New Roman"/>
+                <w:spacing w:val="-1"/>
+              </w:rPr>
+              <w:t>Preston 6 hours</w:t>
             </w:r>
           </w:p>
           <w:p>
@@ -1697,14 +1894,35 @@
                 <w:spacing w:val="-1"/>
               </w:rPr>
             </w:pPr>
-            <w:r>
+          </w:p>
+          <w:p>
+            <w:pPr>
               <w:rPr>
                 <w:rFonts w:ascii="Times New Roman" w:eastAsia="Times New Roman" w:hAnsi="Times New Roman" w:cs="Times New Roman"/>
                 <w:b/>
                 <w:bCs/>
                 <w:spacing w:val="-1"/>
               </w:rPr>
-              <w:t>Potential risks</w:t>
+            </w:pPr>
+            <w:proofErr w:type="spellStart"/>
+            <w:r>
+              <w:rPr>
+                <w:rFonts w:ascii="Times New Roman" w:eastAsia="Times New Roman" w:hAnsi="Times New Roman" w:cs="Times New Roman"/>
+                <w:b/>
+                <w:bCs/>
+                <w:spacing w:val="-1"/>
+              </w:rPr>
+              <w:t>otential</w:t>
+            </w:r>
+            <w:proofErr w:type="spellEnd"/>
+            <w:r>
+              <w:rPr>
+                <w:rFonts w:ascii="Times New Roman" w:eastAsia="Times New Roman" w:hAnsi="Times New Roman" w:cs="Times New Roman"/>
+                <w:b/>
+                <w:bCs/>
+                <w:spacing w:val="-1"/>
+              </w:rPr>
+              <w:t xml:space="preserve"> risks</w:t>
             </w:r>
           </w:p>
           <w:p>
@@ -1729,6 +1947,27 @@
                 <w:spacing w:val="-1"/>
               </w:rPr>
             </w:pPr>
+            <w:r>
+              <w:rPr>
+                <w:rFonts w:ascii="Times New Roman" w:eastAsia="Times New Roman" w:hAnsi="Times New Roman" w:cs="Times New Roman"/>
+                <w:spacing w:val="-1"/>
+              </w:rPr>
+              <w:t>We all have a mid</w:t>
+            </w:r>
+            <w:r>
+              <w:rPr>
+                <w:rFonts w:ascii="Times New Roman" w:eastAsia="Times New Roman" w:hAnsi="Times New Roman" w:cs="Times New Roman"/>
+                <w:spacing w:val="-1"/>
+              </w:rPr>
+              <w:t>t</w:t>
+            </w:r>
+            <w:r>
+              <w:rPr>
+                <w:rFonts w:ascii="Times New Roman" w:eastAsia="Times New Roman" w:hAnsi="Times New Roman" w:cs="Times New Roman"/>
+                <w:spacing w:val="-1"/>
+              </w:rPr>
+              <w:t>erm to study for so that will take a few hours away from our capacity</w:t>
+            </w:r>
           </w:p>
         </w:tc>
       </w:tr>
@@ -1779,6 +2018,13 @@
                 <w:spacing w:val="-1"/>
               </w:rPr>
             </w:pPr>
+            <w:r>
+              <w:rPr>
+                <w:rFonts w:ascii="Times New Roman" w:eastAsia="Times New Roman" w:hAnsi="Times New Roman" w:cs="Times New Roman"/>
+                <w:spacing w:val="-1"/>
+              </w:rPr>
+              <w:t>Nothing</w:t>
+            </w:r>
           </w:p>
         </w:tc>
       </w:tr>
@@ -1853,7 +2099,7 @@
           <w:szCs w:val="34"/>
         </w:rPr>
         <w:drawing>
-          <wp:inline distT="0" distB="0" distL="0" distR="0">
+          <wp:inline distT="0" distB="0" distL="0" distR="0" wp14:anchorId="71B8416D" wp14:editId="44B2EB02">
             <wp:extent cx="178594" cy="178594"/>
             <wp:effectExtent l="0" t="0" r="0" b="0"/>
             <wp:docPr id="306956271" name="Picture 1" descr=":books:"/>
@@ -1967,7 +2213,7 @@
 </file>
 
 <file path=word/endnotes.xml><?xml version="1.0" encoding="utf-8"?>
-<w:endnotes xmlns:wpc="http://schemas.microsoft.com/office/word/2010/wordprocessingCanvas" xmlns:cx="http://schemas.microsoft.com/office/drawing/2014/chartex" xmlns:cx1="http://schemas.microsoft.com/office/drawing/2015/9/8/chartex" xmlns:cx2="http://schemas.microsoft.com/office/drawing/2015/10/21/chartex" xmlns:cx3="http://schemas.microsoft.com/office/drawing/2016/5/9/chartex" xmlns:cx4="http://schemas.microsoft.com/office/drawing/2016/5/10/chartex" xmlns:cx5="http://schemas.microsoft.com/office/drawing/2016/5/11/chartex" xmlns:cx6="http://schemas.microsoft.com/office/drawing/2016/5/12/chartex" xmlns:cx7="http://schemas.microsoft.com/office/drawing/2016/5/13/chartex" xmlns:cx8="http://schemas.microsoft.com/office/drawing/2016/5/14/chartex" xmlns:mc="http://schemas.openxmlformats.org/markup-compatibility/2006" xmlns:aink="http://schemas.microsoft.com/office/drawing/2016/ink" xmlns:am3d="http://schemas.microsoft.com/office/drawing/2017/model3d" xmlns:o="urn:schemas-microsoft-com:office:office" xmlns:oel="http://schemas.microsoft.com/office/2019/extlst" xmlns:r="http://schemas.openxmlformats.org/officeDocument/2006/relationships" xmlns:m="http://schemas.openxmlformats.org/officeDocument/2006/math" xmlns:v="urn:schemas-microsoft-com:vml" xmlns:wp14="http://schemas.microsoft.com/office/word/2010/wordprocessingDrawing" xmlns:wp="http://schemas.openxmlformats.org/drawingml/2006/wordprocessingDrawing" xmlns:w10="urn:schemas-microsoft-com:office:word" xmlns:w="http://schemas.openxmlformats.org/wordprocessingml/2006/main" xmlns:w14="http://schemas.microsoft.com/office/word/2010/wordml" xmlns:w15="http://schemas.microsoft.com/office/word/2012/wordml" xmlns:w16cex="http://schemas.microsoft.com/office/word/2018/wordml/cex" xmlns:w16cid="http://schemas.microsoft.com/office/word/2016/wordml/cid" xmlns:w16="http://schemas.microsoft.com/office/word/2018/wordml" xmlns:w16sdtdh="http://schemas.microsoft.com/office/word/2020/wordml/sdtdatahash" xmlns:w16se="http://schemas.microsoft.com/office/word/2015/wordml/symex" xmlns:wpg="http://schemas.microsoft.com/office/word/2010/wordprocessingGroup" xmlns:wpi="http://schemas.microsoft.com/office/word/2010/wordprocessingInk" xmlns:wne="http://schemas.microsoft.com/office/word/2006/wordml" xmlns:wps="http://schemas.microsoft.com/office/word/2010/wordprocessingShape" mc:Ignorable="w14 w15 w16se w16cid w16 w16cex w16sdtdh wp14">
+<w:endnotes xmlns:wpc="http://schemas.microsoft.com/office/word/2010/wordprocessingCanvas" xmlns:cx="http://schemas.microsoft.com/office/drawing/2014/chartex" xmlns:cx1="http://schemas.microsoft.com/office/drawing/2015/9/8/chartex" xmlns:cx2="http://schemas.microsoft.com/office/drawing/2015/10/21/chartex" xmlns:cx3="http://schemas.microsoft.com/office/drawing/2016/5/9/chartex" xmlns:cx4="http://schemas.microsoft.com/office/drawing/2016/5/10/chartex" xmlns:cx5="http://schemas.microsoft.com/office/drawing/2016/5/11/chartex" xmlns:cx6="http://schemas.microsoft.com/office/drawing/2016/5/12/chartex" xmlns:cx7="http://schemas.microsoft.com/office/drawing/2016/5/13/chartex" xmlns:cx8="http://schemas.microsoft.com/office/drawing/2016/5/14/chartex" xmlns:mc="http://schemas.openxmlformats.org/markup-compatibility/2006" xmlns:aink="http://schemas.microsoft.com/office/drawing/2016/ink" xmlns:am3d="http://schemas.microsoft.com/office/drawing/2017/model3d" xmlns:o="urn:schemas-microsoft-com:office:office" xmlns:r="http://schemas.openxmlformats.org/officeDocument/2006/relationships" xmlns:m="http://schemas.openxmlformats.org/officeDocument/2006/math" xmlns:v="urn:schemas-microsoft-com:vml" xmlns:wp14="http://schemas.microsoft.com/office/word/2010/wordprocessingDrawing" xmlns:wp="http://schemas.openxmlformats.org/drawingml/2006/wordprocessingDrawing" xmlns:w10="urn:schemas-microsoft-com:office:word" xmlns:w="http://schemas.openxmlformats.org/wordprocessingml/2006/main" xmlns:w14="http://schemas.microsoft.com/office/word/2010/wordml" xmlns:w15="http://schemas.microsoft.com/office/word/2012/wordml" xmlns:w16cex="http://schemas.microsoft.com/office/word/2018/wordml/cex" xmlns:w16cid="http://schemas.microsoft.com/office/word/2016/wordml/cid" xmlns:w16="http://schemas.microsoft.com/office/word/2018/wordml" xmlns:w16sdtdh="http://schemas.microsoft.com/office/word/2020/wordml/sdtdatahash" xmlns:w16se="http://schemas.microsoft.com/office/word/2015/wordml/symex" xmlns:wpg="http://schemas.microsoft.com/office/word/2010/wordprocessingGroup" xmlns:wpi="http://schemas.microsoft.com/office/word/2010/wordprocessingInk" xmlns:wne="http://schemas.microsoft.com/office/word/2006/wordml" xmlns:wps="http://schemas.microsoft.com/office/word/2010/wordprocessingShape" mc:Ignorable="w14 w15 w16se w16cid w16 w16cex w16sdtdh wp14">
   <w:endnote w:type="separator" w:id="-1">
     <w:p>
       <w:r>
@@ -1986,7 +2232,7 @@
 </file>
 
 <file path=word/footnotes.xml><?xml version="1.0" encoding="utf-8"?>
-<w:footnotes xmlns:wpc="http://schemas.microsoft.com/office/word/2010/wordprocessingCanvas" xmlns:cx="http://schemas.microsoft.com/office/drawing/2014/chartex" xmlns:cx1="http://schemas.microsoft.com/office/drawing/2015/9/8/chartex" xmlns:cx2="http://schemas.microsoft.com/office/drawing/2015/10/21/chartex" xmlns:cx3="http://schemas.microsoft.com/office/drawing/2016/5/9/chartex" xmlns:cx4="http://schemas.microsoft.com/office/drawing/2016/5/10/chartex" xmlns:cx5="http://schemas.microsoft.com/office/drawing/2016/5/11/chartex" xmlns:cx6="http://schemas.microsoft.com/office/drawing/2016/5/12/chartex" xmlns:cx7="http://schemas.microsoft.com/office/drawing/2016/5/13/chartex" xmlns:cx8="http://schemas.microsoft.com/office/drawing/2016/5/14/chartex" xmlns:mc="http://schemas.openxmlformats.org/markup-compatibility/2006" xmlns:aink="http://schemas.microsoft.com/office/drawing/2016/ink" xmlns:am3d="http://schemas.microsoft.com/office/drawing/2017/model3d" xmlns:o="urn:schemas-microsoft-com:office:office" xmlns:oel="http://schemas.microsoft.com/office/2019/extlst" xmlns:r="http://schemas.openxmlformats.org/officeDocument/2006/relationships" xmlns:m="http://schemas.openxmlformats.org/officeDocument/2006/math" xmlns:v="urn:schemas-microsoft-com:vml" xmlns:wp14="http://schemas.microsoft.com/office/word/2010/wordprocessingDrawing" xmlns:wp="http://schemas.openxmlformats.org/drawingml/2006/wordprocessingDrawing" xmlns:w10="urn:schemas-microsoft-com:office:word" xmlns:w="http://schemas.openxmlformats.org/wordprocessingml/2006/main" xmlns:w14="http://schemas.microsoft.com/office/word/2010/wordml" xmlns:w15="http://schemas.microsoft.com/office/word/2012/wordml" xmlns:w16cex="http://schemas.microsoft.com/office/word/2018/wordml/cex" xmlns:w16cid="http://schemas.microsoft.com/office/word/2016/wordml/cid" xmlns:w16="http://schemas.microsoft.com/office/word/2018/wordml" xmlns:w16sdtdh="http://schemas.microsoft.com/office/word/2020/wordml/sdtdatahash" xmlns:w16se="http://schemas.microsoft.com/office/word/2015/wordml/symex" xmlns:wpg="http://schemas.microsoft.com/office/word/2010/wordprocessingGroup" xmlns:wpi="http://schemas.microsoft.com/office/word/2010/wordprocessingInk" xmlns:wne="http://schemas.microsoft.com/office/word/2006/wordml" xmlns:wps="http://schemas.microsoft.com/office/word/2010/wordprocessingShape" mc:Ignorable="w14 w15 w16se w16cid w16 w16cex w16sdtdh wp14">
+<w:footnotes xmlns:wpc="http://schemas.microsoft.com/office/word/2010/wordprocessingCanvas" xmlns:cx="http://schemas.microsoft.com/office/drawing/2014/chartex" xmlns:cx1="http://schemas.microsoft.com/office/drawing/2015/9/8/chartex" xmlns:cx2="http://schemas.microsoft.com/office/drawing/2015/10/21/chartex" xmlns:cx3="http://schemas.microsoft.com/office/drawing/2016/5/9/chartex" xmlns:cx4="http://schemas.microsoft.com/office/drawing/2016/5/10/chartex" xmlns:cx5="http://schemas.microsoft.com/office/drawing/2016/5/11/chartex" xmlns:cx6="http://schemas.microsoft.com/office/drawing/2016/5/12/chartex" xmlns:cx7="http://schemas.microsoft.com/office/drawing/2016/5/13/chartex" xmlns:cx8="http://schemas.microsoft.com/office/drawing/2016/5/14/chartex" xmlns:mc="http://schemas.openxmlformats.org/markup-compatibility/2006" xmlns:aink="http://schemas.microsoft.com/office/drawing/2016/ink" xmlns:am3d="http://schemas.microsoft.com/office/drawing/2017/model3d" xmlns:o="urn:schemas-microsoft-com:office:office" xmlns:r="http://schemas.openxmlformats.org/officeDocument/2006/relationships" xmlns:m="http://schemas.openxmlformats.org/officeDocument/2006/math" xmlns:v="urn:schemas-microsoft-com:vml" xmlns:wp14="http://schemas.microsoft.com/office/word/2010/wordprocessingDrawing" xmlns:wp="http://schemas.openxmlformats.org/drawingml/2006/wordprocessingDrawing" xmlns:w10="urn:schemas-microsoft-com:office:word" xmlns:w="http://schemas.openxmlformats.org/wordprocessingml/2006/main" xmlns:w14="http://schemas.microsoft.com/office/word/2010/wordml" xmlns:w15="http://schemas.microsoft.com/office/word/2012/wordml" xmlns:w16cex="http://schemas.microsoft.com/office/word/2018/wordml/cex" xmlns:w16cid="http://schemas.microsoft.com/office/word/2016/wordml/cid" xmlns:w16="http://schemas.microsoft.com/office/word/2018/wordml" xmlns:w16sdtdh="http://schemas.microsoft.com/office/word/2020/wordml/sdtdatahash" xmlns:w16se="http://schemas.microsoft.com/office/word/2015/wordml/symex" xmlns:wpg="http://schemas.microsoft.com/office/word/2010/wordprocessingGroup" xmlns:wpi="http://schemas.microsoft.com/office/word/2010/wordprocessingInk" xmlns:wne="http://schemas.microsoft.com/office/word/2006/wordml" xmlns:wps="http://schemas.microsoft.com/office/word/2010/wordprocessingShape" mc:Ignorable="w14 w15 w16se w16cid w16 w16cex w16sdtdh wp14">
   <w:footnote w:type="separator" w:id="-1">
     <w:p>
       <w:r>
@@ -2005,7 +2251,7 @@
 </file>
 
 <file path=word/numbering.xml><?xml version="1.0" encoding="utf-8"?>
-<w:numbering xmlns:wpc="http://schemas.microsoft.com/office/word/2010/wordprocessingCanvas" xmlns:cx="http://schemas.microsoft.com/office/drawing/2014/chartex" xmlns:cx1="http://schemas.microsoft.com/office/drawing/2015/9/8/chartex" xmlns:cx2="http://schemas.microsoft.com/office/drawing/2015/10/21/chartex" xmlns:cx3="http://schemas.microsoft.com/office/drawing/2016/5/9/chartex" xmlns:cx4="http://schemas.microsoft.com/office/drawing/2016/5/10/chartex" xmlns:cx5="http://schemas.microsoft.com/office/drawing/2016/5/11/chartex" xmlns:cx6="http://schemas.microsoft.com/office/drawing/2016/5/12/chartex" xmlns:cx7="http://schemas.microsoft.com/office/drawing/2016/5/13/chartex" xmlns:cx8="http://schemas.microsoft.com/office/drawing/2016/5/14/chartex" xmlns:mc="http://schemas.openxmlformats.org/markup-compatibility/2006" xmlns:aink="http://schemas.microsoft.com/office/drawing/2016/ink" xmlns:am3d="http://schemas.microsoft.com/office/drawing/2017/model3d" xmlns:o="urn:schemas-microsoft-com:office:office" xmlns:oel="http://schemas.microsoft.com/office/2019/extlst" xmlns:r="http://schemas.openxmlformats.org/officeDocument/2006/relationships" xmlns:m="http://schemas.openxmlformats.org/officeDocument/2006/math" xmlns:v="urn:schemas-microsoft-com:vml" xmlns:wp14="http://schemas.microsoft.com/office/word/2010/wordprocessingDrawing" xmlns:wp="http://schemas.openxmlformats.org/drawingml/2006/wordprocessingDrawing" xmlns:w10="urn:schemas-microsoft-com:office:word" xmlns:w="http://schemas.openxmlformats.org/wordprocessingml/2006/main" xmlns:w14="http://schemas.microsoft.com/office/word/2010/wordml" xmlns:w15="http://schemas.microsoft.com/office/word/2012/wordml" xmlns:w16cex="http://schemas.microsoft.com/office/word/2018/wordml/cex" xmlns:w16cid="http://schemas.microsoft.com/office/word/2016/wordml/cid" xmlns:w16="http://schemas.microsoft.com/office/word/2018/wordml" xmlns:w16sdtdh="http://schemas.microsoft.com/office/word/2020/wordml/sdtdatahash" xmlns:w16se="http://schemas.microsoft.com/office/word/2015/wordml/symex" xmlns:wpg="http://schemas.microsoft.com/office/word/2010/wordprocessingGroup" xmlns:wpi="http://schemas.microsoft.com/office/word/2010/wordprocessingInk" xmlns:wne="http://schemas.microsoft.com/office/word/2006/wordml" xmlns:wps="http://schemas.microsoft.com/office/word/2010/wordprocessingShape" mc:Ignorable="w14 w15 w16se w16cid w16 w16cex w16sdtdh wp14">
+<w:numbering xmlns:wpc="http://schemas.microsoft.com/office/word/2010/wordprocessingCanvas" xmlns:cx="http://schemas.microsoft.com/office/drawing/2014/chartex" xmlns:cx1="http://schemas.microsoft.com/office/drawing/2015/9/8/chartex" xmlns:cx2="http://schemas.microsoft.com/office/drawing/2015/10/21/chartex" xmlns:cx3="http://schemas.microsoft.com/office/drawing/2016/5/9/chartex" xmlns:cx4="http://schemas.microsoft.com/office/drawing/2016/5/10/chartex" xmlns:cx5="http://schemas.microsoft.com/office/drawing/2016/5/11/chartex" xmlns:cx6="http://schemas.microsoft.com/office/drawing/2016/5/12/chartex" xmlns:cx7="http://schemas.microsoft.com/office/drawing/2016/5/13/chartex" xmlns:cx8="http://schemas.microsoft.com/office/drawing/2016/5/14/chartex" xmlns:mc="http://schemas.openxmlformats.org/markup-compatibility/2006" xmlns:aink="http://schemas.microsoft.com/office/drawing/2016/ink" xmlns:am3d="http://schemas.microsoft.com/office/drawing/2017/model3d" xmlns:o="urn:schemas-microsoft-com:office:office" xmlns:r="http://schemas.openxmlformats.org/officeDocument/2006/relationships" xmlns:m="http://schemas.openxmlformats.org/officeDocument/2006/math" xmlns:v="urn:schemas-microsoft-com:vml" xmlns:wp14="http://schemas.microsoft.com/office/word/2010/wordprocessingDrawing" xmlns:wp="http://schemas.openxmlformats.org/drawingml/2006/wordprocessingDrawing" xmlns:w10="urn:schemas-microsoft-com:office:word" xmlns:w="http://schemas.openxmlformats.org/wordprocessingml/2006/main" xmlns:w14="http://schemas.microsoft.com/office/word/2010/wordml" xmlns:w15="http://schemas.microsoft.com/office/word/2012/wordml" xmlns:w16cex="http://schemas.microsoft.com/office/word/2018/wordml/cex" xmlns:w16cid="http://schemas.microsoft.com/office/word/2016/wordml/cid" xmlns:w16="http://schemas.microsoft.com/office/word/2018/wordml" xmlns:w16sdtdh="http://schemas.microsoft.com/office/word/2020/wordml/sdtdatahash" xmlns:w16se="http://schemas.microsoft.com/office/word/2015/wordml/symex" xmlns:wpg="http://schemas.microsoft.com/office/word/2010/wordprocessingGroup" xmlns:wpi="http://schemas.microsoft.com/office/word/2010/wordprocessingInk" xmlns:wne="http://schemas.microsoft.com/office/word/2006/wordml" xmlns:wps="http://schemas.microsoft.com/office/word/2010/wordprocessingShape" mc:Ignorable="w14 w15 w16se w16cid w16 w16cex w16sdtdh wp14">
   <w:abstractNum w:abstractNumId="0" w15:restartNumberingAfterBreak="0">
     <w:nsid w:val="02133EFE"/>
     <w:multiLevelType w:val="multilevel"/>
@@ -2828,23 +3074,139 @@
       </w:rPr>
     </w:lvl>
   </w:abstractNum>
-  <w:num w:numId="1" w16cid:durableId="751703640">
+  <w:abstractNum w:abstractNumId="6" w15:restartNumberingAfterBreak="0">
+    <w:nsid w:val="651348EC"/>
+    <w:multiLevelType w:val="hybridMultilevel"/>
+    <w:tmpl w:val="3810306A"/>
+    <w:lvl w:ilvl="0" w:tplc="11843C86">
+      <w:start w:val="5"/>
+      <w:numFmt w:val="bullet"/>
+      <w:lvlText w:val="-"/>
+      <w:lvlJc w:val="left"/>
+      <w:pPr>
+        <w:ind w:left="720" w:hanging="360"/>
+      </w:pPr>
+      <w:rPr>
+        <w:rFonts w:ascii="Times New Roman" w:eastAsia="Times New Roman" w:hAnsi="Times New Roman" w:cs="Times New Roman" w:hint="default"/>
+      </w:rPr>
+    </w:lvl>
+    <w:lvl w:ilvl="1" w:tplc="04090003" w:tentative="1">
+      <w:start w:val="1"/>
+      <w:numFmt w:val="bullet"/>
+      <w:lvlText w:val="o"/>
+      <w:lvlJc w:val="left"/>
+      <w:pPr>
+        <w:ind w:left="1440" w:hanging="360"/>
+      </w:pPr>
+      <w:rPr>
+        <w:rFonts w:ascii="Courier New" w:hAnsi="Courier New" w:cs="Courier New" w:hint="default"/>
+      </w:rPr>
+    </w:lvl>
+    <w:lvl w:ilvl="2" w:tplc="04090005" w:tentative="1">
+      <w:start w:val="1"/>
+      <w:numFmt w:val="bullet"/>
+      <w:lvlText w:val=""/>
+      <w:lvlJc w:val="left"/>
+      <w:pPr>
+        <w:ind w:left="2160" w:hanging="360"/>
+      </w:pPr>
+      <w:rPr>
+        <w:rFonts w:ascii="Wingdings" w:hAnsi="Wingdings" w:hint="default"/>
+      </w:rPr>
+    </w:lvl>
+    <w:lvl w:ilvl="3" w:tplc="04090001" w:tentative="1">
+      <w:start w:val="1"/>
+      <w:numFmt w:val="bullet"/>
+      <w:lvlText w:val=""/>
+      <w:lvlJc w:val="left"/>
+      <w:pPr>
+        <w:ind w:left="2880" w:hanging="360"/>
+      </w:pPr>
+      <w:rPr>
+        <w:rFonts w:ascii="Symbol" w:hAnsi="Symbol" w:hint="default"/>
+      </w:rPr>
+    </w:lvl>
+    <w:lvl w:ilvl="4" w:tplc="04090003" w:tentative="1">
+      <w:start w:val="1"/>
+      <w:numFmt w:val="bullet"/>
+      <w:lvlText w:val="o"/>
+      <w:lvlJc w:val="left"/>
+      <w:pPr>
+        <w:ind w:left="3600" w:hanging="360"/>
+      </w:pPr>
+      <w:rPr>
+        <w:rFonts w:ascii="Courier New" w:hAnsi="Courier New" w:cs="Courier New" w:hint="default"/>
+      </w:rPr>
+    </w:lvl>
+    <w:lvl w:ilvl="5" w:tplc="04090005" w:tentative="1">
+      <w:start w:val="1"/>
+      <w:numFmt w:val="bullet"/>
+      <w:lvlText w:val=""/>
+      <w:lvlJc w:val="left"/>
+      <w:pPr>
+        <w:ind w:left="4320" w:hanging="360"/>
+      </w:pPr>
+      <w:rPr>
+        <w:rFonts w:ascii="Wingdings" w:hAnsi="Wingdings" w:hint="default"/>
+      </w:rPr>
+    </w:lvl>
+    <w:lvl w:ilvl="6" w:tplc="04090001" w:tentative="1">
+      <w:start w:val="1"/>
+      <w:numFmt w:val="bullet"/>
+      <w:lvlText w:val=""/>
+      <w:lvlJc w:val="left"/>
+      <w:pPr>
+        <w:ind w:left="5040" w:hanging="360"/>
+      </w:pPr>
+      <w:rPr>
+        <w:rFonts w:ascii="Symbol" w:hAnsi="Symbol" w:hint="default"/>
+      </w:rPr>
+    </w:lvl>
+    <w:lvl w:ilvl="7" w:tplc="04090003" w:tentative="1">
+      <w:start w:val="1"/>
+      <w:numFmt w:val="bullet"/>
+      <w:lvlText w:val="o"/>
+      <w:lvlJc w:val="left"/>
+      <w:pPr>
+        <w:ind w:left="5760" w:hanging="360"/>
+      </w:pPr>
+      <w:rPr>
+        <w:rFonts w:ascii="Courier New" w:hAnsi="Courier New" w:cs="Courier New" w:hint="default"/>
+      </w:rPr>
+    </w:lvl>
+    <w:lvl w:ilvl="8" w:tplc="04090005" w:tentative="1">
+      <w:start w:val="1"/>
+      <w:numFmt w:val="bullet"/>
+      <w:lvlText w:val=""/>
+      <w:lvlJc w:val="left"/>
+      <w:pPr>
+        <w:ind w:left="6480" w:hanging="360"/>
+      </w:pPr>
+      <w:rPr>
+        <w:rFonts w:ascii="Wingdings" w:hAnsi="Wingdings" w:hint="default"/>
+      </w:rPr>
+    </w:lvl>
+  </w:abstractNum>
+  <w:num w:numId="1">
     <w:abstractNumId w:val="5"/>
   </w:num>
-  <w:num w:numId="2" w16cid:durableId="21715846">
+  <w:num w:numId="2">
     <w:abstractNumId w:val="3"/>
   </w:num>
-  <w:num w:numId="3" w16cid:durableId="2050376029">
+  <w:num w:numId="3">
     <w:abstractNumId w:val="4"/>
   </w:num>
-  <w:num w:numId="4" w16cid:durableId="457534486">
+  <w:num w:numId="4">
     <w:abstractNumId w:val="0"/>
   </w:num>
-  <w:num w:numId="5" w16cid:durableId="1239827093">
+  <w:num w:numId="5">
     <w:abstractNumId w:val="2"/>
   </w:num>
-  <w:num w:numId="6" w16cid:durableId="1316450997">
+  <w:num w:numId="6">
     <w:abstractNumId w:val="1"/>
+  </w:num>
+  <w:num w:numId="7">
+    <w:abstractNumId w:val="6"/>
   </w:num>
 </w:numbering>
 </file>
@@ -3547,6 +3909,17 @@
       <w:szCs w:val="56"/>
     </w:rPr>
   </w:style>
+  <w:style w:type="paragraph" w:styleId="ListParagraph">
+    <w:name w:val="List Paragraph"/>
+    <w:basedOn w:val="Normal"/>
+    <w:uiPriority w:val="34"/>
+    <w:qFormat/>
+    <w:rsid w:val="008F1897"/>
+    <w:pPr>
+      <w:ind w:left="720"/>
+      <w:contextualSpacing/>
+    </w:pPr>
+  </w:style>
 </w:styles>
 </file>
 

</xml_diff>